<commit_message>
upd json statici indipendente
</commit_message>
<xml_diff>
--- a/DOCS_DA_CONVERTIRE/pioggia3_fr.docx
+++ b/DOCS_DA_CONVERTIRE/pioggia3_fr.docx
@@ -4,13 +4,8 @@
   <w:body>
     <w:p>
       <w:r>
-        <w:t xml:space="preserve">L'auteur est Agostino </w:t>
+        <w:t>L'auteur est Agostino Carracci</w:t>
       </w:r>
-      <w:proofErr w:type="spellStart"/>
-      <w:r>
-        <w:t>Carracci</w:t>
-      </w:r>
-      <w:proofErr w:type="spellEnd"/>
     </w:p>
     <w:p>
       <w:r>
@@ -18,10 +13,10 @@
           <w:noProof/>
         </w:rPr>
         <w:drawing>
-          <wp:inline distT="0" distB="0" distL="0" distR="0" wp14:anchorId="50896C0C" wp14:editId="4B7D3B52">
-            <wp:extent cx="5019675" cy="4743450"/>
-            <wp:effectExtent l="0" t="0" r="9525" b="0"/>
-            <wp:docPr id="622408642" name="Immagine 1"/>
+          <wp:inline distT="0" distB="0" distL="0" distR="0" wp14:anchorId="2F6EF821" wp14:editId="03D70C64">
+            <wp:extent cx="5021580" cy="4739640"/>
+            <wp:effectExtent l="0" t="0" r="7620" b="3810"/>
+            <wp:docPr id="1608700671" name="Immagine 2" descr="Adorazione dei pastori"/>
             <wp:cNvGraphicFramePr>
               <a:graphicFrameLocks xmlns:a="http://schemas.openxmlformats.org/drawingml/2006/main" noChangeAspect="1"/>
             </wp:cNvGraphicFramePr>
@@ -29,8 +24,10 @@
               <a:graphicData uri="http://schemas.openxmlformats.org/drawingml/2006/picture">
                 <pic:pic xmlns:pic="http://schemas.openxmlformats.org/drawingml/2006/picture">
                   <pic:nvPicPr>
-                    <pic:cNvPr id="622408642" name="Immagine 622408642"/>
-                    <pic:cNvPicPr/>
+                    <pic:cNvPr id="0" name="pageImage2" descr="Adorazione dei pastori"/>
+                    <pic:cNvPicPr>
+                      <a:picLocks noChangeAspect="1" noChangeArrowheads="1"/>
+                    </pic:cNvPicPr>
                   </pic:nvPicPr>
                   <pic:blipFill>
                     <a:blip r:embed="rId4">
@@ -40,18 +37,23 @@
                         </a:ext>
                       </a:extLst>
                     </a:blip>
+                    <a:srcRect/>
                     <a:stretch>
                       <a:fillRect/>
                     </a:stretch>
                   </pic:blipFill>
-                  <pic:spPr>
+                  <pic:spPr bwMode="auto">
                     <a:xfrm>
                       <a:off x="0" y="0"/>
-                      <a:ext cx="5019675" cy="4743450"/>
+                      <a:ext cx="5021580" cy="4739640"/>
                     </a:xfrm>
                     <a:prstGeom prst="rect">
                       <a:avLst/>
                     </a:prstGeom>
+                    <a:noFill/>
+                    <a:ln>
+                      <a:noFill/>
+                    </a:ln>
                   </pic:spPr>
                 </pic:pic>
               </a:graphicData>
@@ -59,22 +61,26 @@
           </wp:inline>
         </w:drawing>
       </w:r>
+    </w:p>
+    <w:p>
       <w:r>
-        <w:t>[</w:t>
+        <w:t>[SPLIT_BLOCK:</w:t>
       </w:r>
-      <w:proofErr w:type="spellStart"/>
       <w:r>
+        <w:t>AdorazionePastori</w:t>
+      </w:r>
+      <w:r>
+        <w:t>.jpg]</w:t>
+      </w:r>
+    </w:p>
+    <w:p>
+      <w:pPr>
         <w:rPr>
           <w:u w:val="single"/>
         </w:rPr>
-        <w:t>SPLIT</w:t>
-      </w:r>
+      </w:pPr>
       <w:r>
-        <w:t>_BLOCK:AdorazionePastori.jpg</w:t>
-      </w:r>
-      <w:proofErr w:type="spellEnd"/>
-      <w:r>
-        <w:t>]</w:t>
+        <w:t>source à vérifier</w:t>
       </w:r>
     </w:p>
     <w:sectPr>

</xml_diff>